<commit_message>
Add Global trace flags
</commit_message>
<xml_diff>
--- a/template.docx
+++ b/template.docx
@@ -499,19 +499,6 @@
         </w:rPr>
         <w:t xml:space="preserve"> }}</w:t>
       </w:r>
-    </w:p>
-    <w:p>
-      <w:pPr>
-        <w:pStyle w:val="PargrafodaLista"/>
-        <w:shd w:val="clear" w:color="auto" w:fill="FFFFFF"/>
-        <w:spacing w:before="100" w:beforeAutospacing="1" w:after="100" w:afterAutospacing="1" w:line="240" w:lineRule="auto"/>
-        <w:ind w:left="1440"/>
-        <w:rPr>
-          <w:rFonts w:ascii="Arial" w:eastAsia="Times New Roman" w:hAnsi="Arial" w:cs="Arial"/>
-          <w:sz w:val="20"/>
-          <w:szCs w:val="20"/>
-        </w:rPr>
-      </w:pPr>
       <w:r>
         <w:rPr>
           <w:rFonts w:ascii="Arial" w:eastAsia="Times New Roman" w:hAnsi="Arial" w:cs="Arial"/>
@@ -537,7 +524,6 @@
         <w:t xml:space="preserve"> for subtopic in </w:t>
       </w:r>
       <w:proofErr w:type="spellStart"/>
-      <w:proofErr w:type="gramStart"/>
       <w:r>
         <w:rPr>
           <w:rFonts w:ascii="Arial" w:eastAsia="Times New Roman" w:hAnsi="Arial" w:cs="Arial"/>
@@ -555,7 +541,6 @@
         <w:t>.subtopics</w:t>
       </w:r>
       <w:proofErr w:type="spellEnd"/>
-      <w:proofErr w:type="gramEnd"/>
       <w:r>
         <w:rPr>
           <w:rFonts w:ascii="Arial" w:eastAsia="Times New Roman" w:hAnsi="Arial" w:cs="Arial"/>
@@ -588,13 +573,23 @@
           <w:szCs w:val="20"/>
         </w:rPr>
       </w:pPr>
-      <w:r>
-        <w:rPr>
-          <w:rFonts w:ascii="Arial" w:eastAsia="Times New Roman" w:hAnsi="Arial" w:cs="Arial"/>
-          <w:sz w:val="20"/>
-          <w:szCs w:val="20"/>
-        </w:rPr>
-        <w:t xml:space="preserve">{{ subtopic.name }} – {{ </w:t>
+      <w:proofErr w:type="gramStart"/>
+      <w:r>
+        <w:rPr>
+          <w:rFonts w:ascii="Arial" w:eastAsia="Times New Roman" w:hAnsi="Arial" w:cs="Arial"/>
+          <w:sz w:val="20"/>
+          <w:szCs w:val="20"/>
+        </w:rPr>
+        <w:t>{{ subtopic.name</w:t>
+      </w:r>
+      <w:proofErr w:type="gramEnd"/>
+      <w:r>
+        <w:rPr>
+          <w:rFonts w:ascii="Arial" w:eastAsia="Times New Roman" w:hAnsi="Arial" w:cs="Arial"/>
+          <w:sz w:val="20"/>
+          <w:szCs w:val="20"/>
+        </w:rPr>
+        <w:t xml:space="preserve"> }} – {{ </w:t>
       </w:r>
       <w:proofErr w:type="spellStart"/>
       <w:r>
@@ -2313,37 +2308,37 @@
           <w:sz w:val="20"/>
           <w:szCs w:val="20"/>
         </w:rPr>
+        <w:t xml:space="preserve">Logins with Blank Passwords – </w:t>
+      </w:r>
+      <w:r>
+        <w:rPr>
+          <w:rFonts w:ascii="Arial" w:hAnsi="Arial" w:cs="Arial"/>
+          <w:sz w:val="20"/>
+          <w:szCs w:val="20"/>
+        </w:rPr>
+        <w:t>Below SQL logins are with blank password.</w:t>
+      </w:r>
+    </w:p>
+    <w:p>
+      <w:pPr>
+        <w:pStyle w:val="PargrafodaLista"/>
+        <w:shd w:val="clear" w:color="auto" w:fill="FFFFFF"/>
+        <w:spacing w:before="100" w:beforeAutospacing="1" w:after="100" w:afterAutospacing="1" w:line="240" w:lineRule="auto"/>
+        <w:ind w:left="792"/>
+        <w:rPr>
+          <w:rFonts w:ascii="Arial" w:hAnsi="Arial" w:cs="Arial"/>
+          <w:sz w:val="20"/>
+          <w:szCs w:val="20"/>
+        </w:rPr>
+      </w:pPr>
+      <w:proofErr w:type="spellStart"/>
+      <w:r>
+        <w:rPr>
+          <w:rFonts w:ascii="Arial" w:hAnsi="Arial" w:cs="Arial"/>
+          <w:sz w:val="20"/>
+          <w:szCs w:val="20"/>
+        </w:rPr>
         <w:lastRenderedPageBreak/>
-        <w:t xml:space="preserve">Logins with Blank Passwords – </w:t>
-      </w:r>
-      <w:r>
-        <w:rPr>
-          <w:rFonts w:ascii="Arial" w:hAnsi="Arial" w:cs="Arial"/>
-          <w:sz w:val="20"/>
-          <w:szCs w:val="20"/>
-        </w:rPr>
-        <w:t>Below SQL logins are with blank password.</w:t>
-      </w:r>
-    </w:p>
-    <w:p>
-      <w:pPr>
-        <w:pStyle w:val="PargrafodaLista"/>
-        <w:shd w:val="clear" w:color="auto" w:fill="FFFFFF"/>
-        <w:spacing w:before="100" w:beforeAutospacing="1" w:after="100" w:afterAutospacing="1" w:line="240" w:lineRule="auto"/>
-        <w:ind w:left="792"/>
-        <w:rPr>
-          <w:rFonts w:ascii="Arial" w:hAnsi="Arial" w:cs="Arial"/>
-          <w:sz w:val="20"/>
-          <w:szCs w:val="20"/>
-        </w:rPr>
-      </w:pPr>
-      <w:proofErr w:type="spellStart"/>
-      <w:r>
-        <w:rPr>
-          <w:rFonts w:ascii="Arial" w:hAnsi="Arial" w:cs="Arial"/>
-          <w:sz w:val="20"/>
-          <w:szCs w:val="20"/>
-        </w:rPr>
         <w:t>perminvoices</w:t>
       </w:r>
       <w:proofErr w:type="spellEnd"/>
@@ -4974,7 +4969,6 @@
           <w:sz w:val="20"/>
           <w:szCs w:val="20"/>
         </w:rPr>
-        <w:lastRenderedPageBreak/>
         <w:t>Maintenance</w:t>
       </w:r>
     </w:p>
@@ -4999,6 +4993,7 @@
           <w:sz w:val="20"/>
           <w:szCs w:val="20"/>
         </w:rPr>
+        <w:lastRenderedPageBreak/>
         <w:t xml:space="preserve">Database Backups – </w:t>
       </w:r>
       <w:r>

</xml_diff>

<commit_message>
Add all rules with subtopics
</commit_message>
<xml_diff>
--- a/template.docx
+++ b/template.docx
@@ -179,7 +179,7 @@
           <w:b/>
           <w:bCs/>
           <w:color w:val="222222"/>
-          <w:sz w:val="20"/>
+          <w:sz w:val="32"/>
           <w:szCs w:val="20"/>
         </w:rPr>
         <w:t>{{</w:t>
@@ -191,10 +191,10 @@
           <w:b/>
           <w:bCs/>
           <w:color w:val="222222"/>
-          <w:sz w:val="20"/>
-          <w:szCs w:val="20"/>
-        </w:rPr>
-        <w:t>server_name</w:t>
+          <w:sz w:val="32"/>
+          <w:szCs w:val="20"/>
+        </w:rPr>
+        <w:t>servername</w:t>
       </w:r>
       <w:proofErr w:type="spellEnd"/>
       <w:r>
@@ -203,7 +203,7 @@
           <w:b/>
           <w:bCs/>
           <w:color w:val="222222"/>
-          <w:sz w:val="20"/>
+          <w:sz w:val="32"/>
           <w:szCs w:val="20"/>
         </w:rPr>
         <w:t>}}</w:t>
@@ -445,7 +445,32 @@
           <w:szCs w:val="20"/>
         </w:rPr>
       </w:pPr>
-      <w:proofErr w:type="gramStart"/>
+      <w:r>
+        <w:rPr>
+          <w:rFonts w:ascii="Arial" w:eastAsia="Times New Roman" w:hAnsi="Arial" w:cs="Arial"/>
+          <w:sz w:val="20"/>
+          <w:szCs w:val="20"/>
+        </w:rPr>
+        <w:t xml:space="preserve">{% if </w:t>
+      </w:r>
+      <w:proofErr w:type="spellStart"/>
+      <w:r>
+        <w:rPr>
+          <w:rFonts w:ascii="Arial" w:eastAsia="Times New Roman" w:hAnsi="Arial" w:cs="Arial"/>
+          <w:sz w:val="20"/>
+          <w:szCs w:val="20"/>
+        </w:rPr>
+        <w:t>topic.show_description</w:t>
+      </w:r>
+      <w:proofErr w:type="spellEnd"/>
+      <w:r>
+        <w:rPr>
+          <w:rFonts w:ascii="Arial" w:eastAsia="Times New Roman" w:hAnsi="Arial" w:cs="Arial"/>
+          <w:sz w:val="20"/>
+          <w:szCs w:val="20"/>
+        </w:rPr>
+        <w:t xml:space="preserve"> %}</w:t>
+      </w:r>
       <w:r>
         <w:rPr>
           <w:rFonts w:ascii="Arial" w:eastAsia="Times New Roman" w:hAnsi="Arial" w:cs="Arial"/>
@@ -461,16 +486,7 @@
           <w:sz w:val="20"/>
           <w:szCs w:val="20"/>
         </w:rPr>
-        <w:t>topic</w:t>
-      </w:r>
-      <w:proofErr w:type="gramEnd"/>
-      <w:r>
-        <w:rPr>
-          <w:rFonts w:ascii="Arial" w:eastAsia="Times New Roman" w:hAnsi="Arial" w:cs="Arial"/>
-          <w:sz w:val="20"/>
-          <w:szCs w:val="20"/>
-        </w:rPr>
-        <w:t>.description</w:t>
+        <w:t>topic.description</w:t>
       </w:r>
       <w:proofErr w:type="spellEnd"/>
       <w:r>
@@ -479,7 +495,15 @@
           <w:sz w:val="20"/>
           <w:szCs w:val="20"/>
         </w:rPr>
-        <w:t xml:space="preserve">}} – {{ </w:t>
+        <w:t xml:space="preserve">}} </w:t>
+      </w:r>
+      <w:r>
+        <w:rPr>
+          <w:rFonts w:ascii="Arial" w:eastAsia="Times New Roman" w:hAnsi="Arial" w:cs="Arial"/>
+          <w:sz w:val="20"/>
+          <w:szCs w:val="20"/>
+        </w:rPr>
+        <w:t xml:space="preserve">{% if </w:t>
       </w:r>
       <w:proofErr w:type="spellStart"/>
       <w:r>
@@ -488,6 +512,34 @@
           <w:sz w:val="20"/>
           <w:szCs w:val="20"/>
         </w:rPr>
+        <w:t>topic.show_recommendation</w:t>
+      </w:r>
+      <w:proofErr w:type="spellEnd"/>
+      <w:r>
+        <w:rPr>
+          <w:rFonts w:ascii="Arial" w:eastAsia="Times New Roman" w:hAnsi="Arial" w:cs="Arial"/>
+          <w:sz w:val="20"/>
+          <w:szCs w:val="20"/>
+        </w:rPr>
+        <w:t xml:space="preserve"> %}– </w:t>
+      </w:r>
+      <w:r>
+        <w:rPr>
+          <w:rFonts w:ascii="Arial" w:eastAsia="Times New Roman" w:hAnsi="Arial" w:cs="Arial"/>
+          <w:sz w:val="20"/>
+          <w:szCs w:val="20"/>
+          <w:highlight w:val="yellow"/>
+        </w:rPr>
+        <w:t xml:space="preserve">{{ </w:t>
+      </w:r>
+      <w:proofErr w:type="spellStart"/>
+      <w:r>
+        <w:rPr>
+          <w:rFonts w:ascii="Arial" w:eastAsia="Times New Roman" w:hAnsi="Arial" w:cs="Arial"/>
+          <w:sz w:val="20"/>
+          <w:szCs w:val="20"/>
+          <w:highlight w:val="yellow"/>
+        </w:rPr>
         <w:t>topic.recommendation</w:t>
       </w:r>
       <w:proofErr w:type="spellEnd"/>
@@ -496,8 +548,25 @@
           <w:rFonts w:ascii="Arial" w:eastAsia="Times New Roman" w:hAnsi="Arial" w:cs="Arial"/>
           <w:sz w:val="20"/>
           <w:szCs w:val="20"/>
+          <w:highlight w:val="yellow"/>
         </w:rPr>
         <w:t xml:space="preserve"> }}</w:t>
+      </w:r>
+      <w:r>
+        <w:rPr>
+          <w:rFonts w:ascii="Arial" w:eastAsia="Times New Roman" w:hAnsi="Arial" w:cs="Arial"/>
+          <w:sz w:val="20"/>
+          <w:szCs w:val="20"/>
+        </w:rPr>
+        <w:t>{% endif %}</w:t>
+      </w:r>
+      <w:r>
+        <w:rPr>
+          <w:rFonts w:ascii="Arial" w:eastAsia="Times New Roman" w:hAnsi="Arial" w:cs="Arial"/>
+          <w:sz w:val="20"/>
+          <w:szCs w:val="20"/>
+        </w:rPr>
+        <w:t>{% endif %}</w:t>
       </w:r>
       <w:r>
         <w:rPr>
@@ -565,23 +634,13 @@
           <w:szCs w:val="20"/>
         </w:rPr>
       </w:pPr>
-      <w:proofErr w:type="gramStart"/>
-      <w:r>
-        <w:rPr>
-          <w:rFonts w:ascii="Arial" w:eastAsia="Times New Roman" w:hAnsi="Arial" w:cs="Arial"/>
-          <w:sz w:val="20"/>
-          <w:szCs w:val="20"/>
-        </w:rPr>
-        <w:t>{{ subtopic.name</w:t>
-      </w:r>
-      <w:proofErr w:type="gramEnd"/>
-      <w:r>
-        <w:rPr>
-          <w:rFonts w:ascii="Arial" w:eastAsia="Times New Roman" w:hAnsi="Arial" w:cs="Arial"/>
-          <w:sz w:val="20"/>
-          <w:szCs w:val="20"/>
-        </w:rPr>
-        <w:t xml:space="preserve"> }} – {{ </w:t>
+      <w:r>
+        <w:rPr>
+          <w:rFonts w:ascii="Arial" w:eastAsia="Times New Roman" w:hAnsi="Arial" w:cs="Arial"/>
+          <w:sz w:val="20"/>
+          <w:szCs w:val="20"/>
+        </w:rPr>
+        <w:t xml:space="preserve">{{ subtopic.name }} – {{ </w:t>
       </w:r>
       <w:proofErr w:type="spellStart"/>
       <w:r>
@@ -607,7 +666,7 @@
           <w:sz w:val="20"/>
           <w:szCs w:val="20"/>
         </w:rPr>
-        <w:t xml:space="preserve">– {{ </w:t>
+        <w:t xml:space="preserve">{% if </w:t>
       </w:r>
       <w:proofErr w:type="spellStart"/>
       <w:r>
@@ -616,6 +675,42 @@
           <w:sz w:val="20"/>
           <w:szCs w:val="20"/>
         </w:rPr>
+        <w:t>subtopic.show_recommendation</w:t>
+      </w:r>
+      <w:proofErr w:type="spellEnd"/>
+      <w:r>
+        <w:rPr>
+          <w:rFonts w:ascii="Arial" w:eastAsia="Times New Roman" w:hAnsi="Arial" w:cs="Arial"/>
+          <w:sz w:val="20"/>
+          <w:szCs w:val="20"/>
+        </w:rPr>
+        <w:t xml:space="preserve"> %}</w:t>
+      </w:r>
+      <w:r>
+        <w:rPr>
+          <w:rFonts w:ascii="Arial" w:eastAsia="Times New Roman" w:hAnsi="Arial" w:cs="Arial"/>
+          <w:sz w:val="20"/>
+          <w:szCs w:val="20"/>
+        </w:rPr>
+        <w:t xml:space="preserve">– </w:t>
+      </w:r>
+      <w:r>
+        <w:rPr>
+          <w:rFonts w:ascii="Arial" w:eastAsia="Times New Roman" w:hAnsi="Arial" w:cs="Arial"/>
+          <w:sz w:val="20"/>
+          <w:szCs w:val="20"/>
+          <w:highlight w:val="yellow"/>
+        </w:rPr>
+        <w:t xml:space="preserve">{{ </w:t>
+      </w:r>
+      <w:proofErr w:type="spellStart"/>
+      <w:r>
+        <w:rPr>
+          <w:rFonts w:ascii="Arial" w:eastAsia="Times New Roman" w:hAnsi="Arial" w:cs="Arial"/>
+          <w:sz w:val="20"/>
+          <w:szCs w:val="20"/>
+          <w:highlight w:val="yellow"/>
+        </w:rPr>
         <w:t>subtopic.recommendation</w:t>
       </w:r>
       <w:proofErr w:type="spellEnd"/>
@@ -624,6 +719,7 @@
           <w:rFonts w:ascii="Arial" w:eastAsia="Times New Roman" w:hAnsi="Arial" w:cs="Arial"/>
           <w:sz w:val="20"/>
           <w:szCs w:val="20"/>
+          <w:highlight w:val="yellow"/>
         </w:rPr>
         <w:t xml:space="preserve"> }}</w:t>
       </w:r>
@@ -633,6 +729,14 @@
           <w:sz w:val="20"/>
           <w:szCs w:val="20"/>
         </w:rPr>
+        <w:t>{% endif %}</w:t>
+      </w:r>
+      <w:r>
+        <w:rPr>
+          <w:rFonts w:ascii="Arial" w:eastAsia="Times New Roman" w:hAnsi="Arial" w:cs="Arial"/>
+          <w:sz w:val="20"/>
+          <w:szCs w:val="20"/>
+        </w:rPr>
         <w:t xml:space="preserve">{% </w:t>
       </w:r>
       <w:proofErr w:type="spellStart"/>
@@ -671,6 +775,17 @@
         </w:rPr>
         <w:t xml:space="preserve"> %}</w:t>
       </w:r>
+    </w:p>
+    <w:p>
+      <w:pPr>
+        <w:shd w:val="clear" w:color="auto" w:fill="FFFFFF"/>
+        <w:spacing w:before="100" w:beforeAutospacing="1" w:after="100" w:afterAutospacing="1" w:line="240" w:lineRule="auto"/>
+        <w:rPr>
+          <w:rFonts w:ascii="Arial" w:eastAsia="Times New Roman" w:hAnsi="Arial" w:cs="Arial"/>
+          <w:sz w:val="20"/>
+          <w:szCs w:val="20"/>
+        </w:rPr>
+      </w:pPr>
     </w:p>
     <w:sectPr>
       <w:pgSz w:w="12240" w:h="15840"/>
@@ -1665,32 +1780,6 @@
 </file>
 
 <file path=customXml/item1.xml><?xml version="1.0" encoding="utf-8"?>
-<p:properties xmlns:p="http://schemas.microsoft.com/office/2006/metadata/properties" xmlns:xsi="http://www.w3.org/2001/XMLSchema-instance" xmlns:pc="http://schemas.microsoft.com/office/infopath/2007/PartnerControls">
-  <documentManagement>
-    <SQLTeam xmlns="84f6b567-667c-4ec8-9514-588ee15147ea">Unassigned</SQLTeam>
-    <Owner xmlns="84f6b567-667c-4ec8-9514-588ee15147ea">Managed by Lauren Knights.</Owner>
-    <PublishingExpirationDate xmlns="http://schemas.microsoft.com/sharepoint/v3" xsi:nil="true"/>
-    <PublishingStartDate xmlns="http://schemas.microsoft.com/sharepoint/v3" xsi:nil="true"/>
-    <Desc xmlns="84f6b567-667c-4ec8-9514-588ee15147ea" xsi:nil="true"/>
-    <lcf76f155ced4ddcb4097134ff3c332f xmlns="84f6b567-667c-4ec8-9514-588ee15147ea">
-      <Terms xmlns="http://schemas.microsoft.com/office/infopath/2007/PartnerControls"/>
-    </lcf76f155ced4ddcb4097134ff3c332f>
-    <TaxCatchAll xmlns="ee31082f-916b-469e-98fd-d9acb38a0c69" xsi:nil="true"/>
-    <PDBA xmlns="84f6b567-667c-4ec8-9514-588ee15147ea" xsi:nil="true"/>
-  </documentManagement>
-</p:properties>
-</file>
-
-<file path=customXml/item2.xml><?xml version="1.0" encoding="utf-8"?>
-<?mso-contentType ?>
-<FormTemplates xmlns="http://schemas.microsoft.com/sharepoint/v3/contenttype/forms">
-  <Display>DocumentLibraryForm</Display>
-  <Edit>DocumentLibraryForm</Edit>
-  <New>DocumentLibraryForm</New>
-</FormTemplates>
-</file>
-
-<file path=customXml/item3.xml><?xml version="1.0" encoding="utf-8"?>
 <ct:contentTypeSchema xmlns:ct="http://schemas.microsoft.com/office/2006/metadata/contentType" xmlns:ma="http://schemas.microsoft.com/office/2006/metadata/properties/metaAttributes" ct:_="" ma:_="" ma:contentTypeName="Document" ma:contentTypeID="0x0101003EDFB20C350ADD4F96518D37F3343C76" ma:contentTypeVersion="24" ma:contentTypeDescription="Create a new document." ma:contentTypeScope="" ma:versionID="95fa326acfac6432fb9f6967268f8afc">
   <xsd:schema xmlns:xsd="http://www.w3.org/2001/XMLSchema" xmlns:xs="http://www.w3.org/2001/XMLSchema" xmlns:p="http://schemas.microsoft.com/office/2006/metadata/properties" xmlns:ns1="http://schemas.microsoft.com/sharepoint/v3" xmlns:ns2="84f6b567-667c-4ec8-9514-588ee15147ea" xmlns:ns3="ee31082f-916b-469e-98fd-d9acb38a0c69" targetNamespace="http://schemas.microsoft.com/office/2006/metadata/properties" ma:root="true" ma:fieldsID="7864ef72329b416a49fbe078a8a62d9e" ns1:_="" ns2:_="" ns3:_="">
     <xsd:import namespace="http://schemas.microsoft.com/sharepoint/v3"/>
@@ -1980,27 +2069,33 @@
 </ct:contentTypeSchema>
 </file>
 
-<file path=customXml/itemProps1.xml><?xml version="1.0" encoding="utf-8"?>
-<ds:datastoreItem xmlns:ds="http://schemas.openxmlformats.org/officeDocument/2006/customXml" ds:itemID="{DD79F5D8-27ED-41AB-BC56-14903B5BE769}">
-  <ds:schemaRefs>
-    <ds:schemaRef ds:uri="http://schemas.microsoft.com/office/2006/metadata/properties"/>
-    <ds:schemaRef ds:uri="http://schemas.microsoft.com/office/infopath/2007/PartnerControls"/>
-    <ds:schemaRef ds:uri="84f6b567-667c-4ec8-9514-588ee15147ea"/>
-    <ds:schemaRef ds:uri="http://schemas.microsoft.com/sharepoint/v3"/>
-    <ds:schemaRef ds:uri="ee31082f-916b-469e-98fd-d9acb38a0c69"/>
-  </ds:schemaRefs>
-</ds:datastoreItem>
+<file path=customXml/item2.xml><?xml version="1.0" encoding="utf-8"?>
+<?mso-contentType ?>
+<FormTemplates xmlns="http://schemas.microsoft.com/sharepoint/v3/contenttype/forms">
+  <Display>DocumentLibraryForm</Display>
+  <Edit>DocumentLibraryForm</Edit>
+  <New>DocumentLibraryForm</New>
+</FormTemplates>
 </file>
 
-<file path=customXml/itemProps2.xml><?xml version="1.0" encoding="utf-8"?>
-<ds:datastoreItem xmlns:ds="http://schemas.openxmlformats.org/officeDocument/2006/customXml" ds:itemID="{F9976406-BC44-4FE2-BB92-26C5E2FC0A44}">
-  <ds:schemaRefs>
-    <ds:schemaRef ds:uri="http://schemas.microsoft.com/sharepoint/v3/contenttype/forms"/>
-  </ds:schemaRefs>
-</ds:datastoreItem>
+<file path=customXml/item3.xml><?xml version="1.0" encoding="utf-8"?>
+<p:properties xmlns:p="http://schemas.microsoft.com/office/2006/metadata/properties" xmlns:xsi="http://www.w3.org/2001/XMLSchema-instance" xmlns:pc="http://schemas.microsoft.com/office/infopath/2007/PartnerControls">
+  <documentManagement>
+    <SQLTeam xmlns="84f6b567-667c-4ec8-9514-588ee15147ea">Unassigned</SQLTeam>
+    <Owner xmlns="84f6b567-667c-4ec8-9514-588ee15147ea">Managed by Lauren Knights.</Owner>
+    <PublishingExpirationDate xmlns="http://schemas.microsoft.com/sharepoint/v3" xsi:nil="true"/>
+    <PublishingStartDate xmlns="http://schemas.microsoft.com/sharepoint/v3" xsi:nil="true"/>
+    <Desc xmlns="84f6b567-667c-4ec8-9514-588ee15147ea" xsi:nil="true"/>
+    <lcf76f155ced4ddcb4097134ff3c332f xmlns="84f6b567-667c-4ec8-9514-588ee15147ea">
+      <Terms xmlns="http://schemas.microsoft.com/office/infopath/2007/PartnerControls"/>
+    </lcf76f155ced4ddcb4097134ff3c332f>
+    <TaxCatchAll xmlns="ee31082f-916b-469e-98fd-d9acb38a0c69" xsi:nil="true"/>
+    <PDBA xmlns="84f6b567-667c-4ec8-9514-588ee15147ea" xsi:nil="true"/>
+  </documentManagement>
+</p:properties>
 </file>
 
-<file path=customXml/itemProps3.xml><?xml version="1.0" encoding="utf-8"?>
+<file path=customXml/itemProps1.xml><?xml version="1.0" encoding="utf-8"?>
 <ds:datastoreItem xmlns:ds="http://schemas.openxmlformats.org/officeDocument/2006/customXml" ds:itemID="{19DAF9FB-AB48-4FC5-B75C-B66E46255B60}">
   <ds:schemaRefs>
     <ds:schemaRef ds:uri="http://schemas.microsoft.com/office/2006/metadata/contentType"/>
@@ -2018,4 +2113,24 @@
     <ds:schemaRef ds:uri="http://schemas.microsoft.com/internal/obd"/>
   </ds:schemaRefs>
 </ds:datastoreItem>
+</file>
+
+<file path=customXml/itemProps2.xml><?xml version="1.0" encoding="utf-8"?>
+<ds:datastoreItem xmlns:ds="http://schemas.openxmlformats.org/officeDocument/2006/customXml" ds:itemID="{F9976406-BC44-4FE2-BB92-26C5E2FC0A44}">
+  <ds:schemaRefs>
+    <ds:schemaRef ds:uri="http://schemas.microsoft.com/sharepoint/v3/contenttype/forms"/>
+  </ds:schemaRefs>
+</ds:datastoreItem>
+</file>
+
+<file path=customXml/itemProps3.xml><?xml version="1.0" encoding="utf-8"?>
+<ds:datastoreItem xmlns:ds="http://schemas.openxmlformats.org/officeDocument/2006/customXml" ds:itemID="{DD79F5D8-27ED-41AB-BC56-14903B5BE769}">
+  <ds:schemaRefs>
+    <ds:schemaRef ds:uri="http://schemas.microsoft.com/office/2006/metadata/properties"/>
+    <ds:schemaRef ds:uri="http://schemas.microsoft.com/office/infopath/2007/PartnerControls"/>
+    <ds:schemaRef ds:uri="84f6b567-667c-4ec8-9514-588ee15147ea"/>
+    <ds:schemaRef ds:uri="http://schemas.microsoft.com/sharepoint/v3"/>
+    <ds:schemaRef ds:uri="ee31082f-916b-469e-98fd-d9acb38a0c69"/>
+  </ds:schemaRefs>
+</ds:datastoreItem>
 </file>
</xml_diff>